<commit_message>
Added verslag updated assignment report
Verslag van de meeting met de client
</commit_message>
<xml_diff>
--- a/Examens/Assignment report WWF.docx
+++ b/Examens/Assignment report WWF.docx
@@ -56,7 +56,7 @@
         </w:rPr>
         <w:t xml:space="preserve"> </w:t>
       </w:r>
-      <w:hyperlink r:id="rId6" w:history="1">
+      <w:hyperlink r:id="rId7" w:history="1">
         <w:r>
           <w:rPr>
             <w:rStyle w:val="Zwaar"/>
@@ -74,7 +74,7 @@
         </w:rPr>
         <w:t xml:space="preserve"> </w:t>
       </w:r>
-      <w:hyperlink r:id="rId7" w:history="1">
+      <w:hyperlink r:id="rId8" w:history="1">
         <w:r>
           <w:rPr>
             <w:rStyle w:val="Hyperlink"/>
@@ -100,7 +100,7 @@
         </w:rPr>
         <w:t xml:space="preserve"> </w:t>
       </w:r>
-      <w:hyperlink r:id="rId8" w:history="1">
+      <w:hyperlink r:id="rId9" w:history="1">
         <w:r>
           <w:rPr>
             <w:rStyle w:val="Zwaar"/>
@@ -173,13 +173,15 @@
         <w:t>talk to people about the social issues in the world.</w:t>
       </w:r>
       <w:r>
-        <w:t xml:space="preserve"> They want 3 options to pick from</w:t>
-      </w:r>
-      <w:r>
-        <w:t xml:space="preserve"> and make a game out of</w:t>
-      </w:r>
-      <w:r>
-        <w:t>.</w:t>
+        <w:t xml:space="preserve"> They </w:t>
+      </w:r>
+      <w:r>
+        <w:t>to attract new people, make people know about the endange</w:t>
+      </w:r>
+      <w:bookmarkStart w:id="0" w:name="_GoBack"/>
+      <w:bookmarkEnd w:id="0"/>
+      <w:r>
+        <w:t>red species and use a tablet or mobile phone.</w:t>
       </w:r>
     </w:p>
     <w:p>
@@ -329,10 +331,10 @@
           </w:tcPr>
           <w:p>
             <w:r>
-              <w:t>Social issue</w:t>
-            </w:r>
-            <w:r>
-              <w:t>s</w:t>
+              <w:t xml:space="preserve">Make people aware of </w:t>
+            </w:r>
+            <w:r>
+              <w:t>endangered species</w:t>
             </w:r>
           </w:p>
         </w:tc>
@@ -348,16 +350,13 @@
           </w:tcPr>
           <w:p>
             <w:r>
-              <w:t>Endangered species</w:t>
-            </w:r>
-            <w:r>
-              <w:t xml:space="preserve">, Climate change, </w:t>
-            </w:r>
-            <w:r>
-              <w:t>CO2</w:t>
-            </w:r>
-            <w:r>
-              <w:t xml:space="preserve"> usage, Hunting</w:t>
+              <w:t>Make a game about endangered species (</w:t>
+            </w:r>
+            <w:r>
+              <w:t>concepts</w:t>
+            </w:r>
+            <w:r>
+              <w:t xml:space="preserve"> below)</w:t>
             </w:r>
           </w:p>
         </w:tc>
@@ -373,7 +372,7 @@
           </w:tcPr>
           <w:p>
             <w:r>
-              <w:t>Lots of big issues to pick from</w:t>
+              <w:t>(concepts below)</w:t>
             </w:r>
           </w:p>
         </w:tc>
@@ -389,7 +388,7 @@
           </w:tcPr>
           <w:p>
             <w:r>
-              <w:t>Making this all into one game is impossible</w:t>
+              <w:t>(concepts below)</w:t>
             </w:r>
           </w:p>
         </w:tc>
@@ -405,7 +404,7 @@
           </w:tcPr>
           <w:p>
             <w:r>
-              <w:t>Picking one issue and make the game out of that</w:t>
+              <w:t>(concepts below)</w:t>
             </w:r>
           </w:p>
         </w:tc>
@@ -417,7 +416,7 @@
           </w:tcPr>
           <w:p>
             <w:r>
-              <w:t>Game option 1</w:t>
+              <w:t>Attract new people</w:t>
             </w:r>
           </w:p>
         </w:tc>
@@ -433,7 +432,7 @@
           </w:tcPr>
           <w:p>
             <w:r>
-              <w:t>Trivia about animals</w:t>
+              <w:t>Give the game a good look with nice clean models and textures, and music that fits the game</w:t>
             </w:r>
           </w:p>
         </w:tc>
@@ -449,7 +448,7 @@
           </w:tcPr>
           <w:p>
             <w:r>
-              <w:t>Easy to make</w:t>
+              <w:t>Nice looking and sounding game</w:t>
             </w:r>
           </w:p>
         </w:tc>
@@ -465,10 +464,7 @@
           </w:tcPr>
           <w:p>
             <w:r>
-              <w:t xml:space="preserve">Can get boring </w:t>
-            </w:r>
-            <w:r>
-              <w:t>fast</w:t>
+              <w:t>Need to hire more people, so costs will go up</w:t>
             </w:r>
           </w:p>
         </w:tc>
@@ -484,7 +480,240 @@
           </w:tcPr>
           <w:p>
             <w:r>
-              <w:t>Go against real players and become the ultimate animal expert</w:t>
+              <w:t>Buy them online ( often cheaper than hiring someone )</w:t>
+            </w:r>
+          </w:p>
+        </w:tc>
+      </w:tr>
+    </w:tbl>
+    <w:p>
+      <w:pPr>
+        <w:rPr>
+          <w:b/>
+        </w:rPr>
+      </w:pPr>
+    </w:p>
+    <w:p>
+      <w:pPr>
+        <w:rPr>
+          <w:b/>
+        </w:rPr>
+      </w:pPr>
+    </w:p>
+    <w:p>
+      <w:pPr>
+        <w:rPr>
+          <w:b/>
+        </w:rPr>
+      </w:pPr>
+    </w:p>
+    <w:p>
+      <w:pPr>
+        <w:rPr>
+          <w:b/>
+        </w:rPr>
+      </w:pPr>
+    </w:p>
+    <w:p>
+      <w:pPr>
+        <w:rPr>
+          <w:b/>
+        </w:rPr>
+      </w:pPr>
+    </w:p>
+    <w:p>
+      <w:pPr>
+        <w:rPr>
+          <w:b/>
+        </w:rPr>
+      </w:pPr>
+    </w:p>
+    <w:p>
+      <w:pPr>
+        <w:rPr>
+          <w:b/>
+        </w:rPr>
+      </w:pPr>
+    </w:p>
+    <w:p>
+      <w:pPr>
+        <w:rPr>
+          <w:b/>
+        </w:rPr>
+      </w:pPr>
+    </w:p>
+    <w:p>
+      <w:pPr>
+        <w:rPr>
+          <w:b/>
+        </w:rPr>
+      </w:pPr>
+    </w:p>
+    <w:p>
+      <w:pPr>
+        <w:rPr>
+          <w:b/>
+        </w:rPr>
+      </w:pPr>
+    </w:p>
+    <w:p>
+      <w:pPr>
+        <w:rPr>
+          <w:b/>
+        </w:rPr>
+      </w:pPr>
+    </w:p>
+    <w:p>
+      <w:pPr>
+        <w:rPr>
+          <w:b/>
+        </w:rPr>
+      </w:pPr>
+    </w:p>
+    <w:p>
+      <w:pPr>
+        <w:rPr>
+          <w:b/>
+        </w:rPr>
+      </w:pPr>
+    </w:p>
+    <w:p>
+      <w:pPr>
+        <w:rPr>
+          <w:b/>
+        </w:rPr>
+      </w:pPr>
+    </w:p>
+    <w:tbl>
+      <w:tblPr>
+        <w:tblStyle w:val="Tabelraster"/>
+        <w:tblW w:w="11520" w:type="dxa"/>
+        <w:tblInd w:w="-995" w:type="dxa"/>
+        <w:tblLook w:val="04A0" w:firstRow="1" w:lastRow="0" w:firstColumn="1" w:lastColumn="0" w:noHBand="0" w:noVBand="1"/>
+      </w:tblPr>
+      <w:tblGrid>
+        <w:gridCol w:w="2877"/>
+        <w:gridCol w:w="229"/>
+        <w:gridCol w:w="2524"/>
+        <w:gridCol w:w="267"/>
+        <w:gridCol w:w="1457"/>
+        <w:gridCol w:w="253"/>
+        <w:gridCol w:w="1300"/>
+        <w:gridCol w:w="267"/>
+        <w:gridCol w:w="2346"/>
+      </w:tblGrid>
+      <w:tr>
+        <w:tc>
+          <w:tcPr>
+            <w:tcW w:w="2877" w:type="dxa"/>
+          </w:tcPr>
+          <w:p>
+            <w:pPr>
+              <w:rPr>
+                <w:b/>
+              </w:rPr>
+            </w:pPr>
+            <w:r>
+              <w:rPr>
+                <w:b/>
+              </w:rPr>
+              <w:t>Concepts</w:t>
+            </w:r>
+          </w:p>
+        </w:tc>
+        <w:tc>
+          <w:tcPr>
+            <w:tcW w:w="229" w:type="dxa"/>
+          </w:tcPr>
+          <w:p/>
+        </w:tc>
+        <w:tc>
+          <w:tcPr>
+            <w:tcW w:w="2524" w:type="dxa"/>
+          </w:tcPr>
+          <w:p>
+            <w:pPr>
+              <w:rPr>
+                <w:b/>
+              </w:rPr>
+            </w:pPr>
+            <w:r>
+              <w:rPr>
+                <w:b/>
+              </w:rPr>
+              <w:t>Social issue</w:t>
+            </w:r>
+          </w:p>
+        </w:tc>
+        <w:tc>
+          <w:tcPr>
+            <w:tcW w:w="267" w:type="dxa"/>
+          </w:tcPr>
+          <w:p/>
+        </w:tc>
+        <w:tc>
+          <w:tcPr>
+            <w:tcW w:w="1457" w:type="dxa"/>
+          </w:tcPr>
+          <w:p>
+            <w:pPr>
+              <w:rPr>
+                <w:b/>
+              </w:rPr>
+            </w:pPr>
+            <w:r>
+              <w:rPr>
+                <w:b/>
+              </w:rPr>
+              <w:t>Pros</w:t>
+            </w:r>
+          </w:p>
+        </w:tc>
+        <w:tc>
+          <w:tcPr>
+            <w:tcW w:w="253" w:type="dxa"/>
+          </w:tcPr>
+          <w:p/>
+        </w:tc>
+        <w:tc>
+          <w:tcPr>
+            <w:tcW w:w="1300" w:type="dxa"/>
+          </w:tcPr>
+          <w:p>
+            <w:pPr>
+              <w:rPr>
+                <w:b/>
+              </w:rPr>
+            </w:pPr>
+            <w:r>
+              <w:rPr>
+                <w:b/>
+              </w:rPr>
+              <w:t>Cons</w:t>
+            </w:r>
+          </w:p>
+        </w:tc>
+        <w:tc>
+          <w:tcPr>
+            <w:tcW w:w="267" w:type="dxa"/>
+          </w:tcPr>
+          <w:p/>
+        </w:tc>
+        <w:tc>
+          <w:tcPr>
+            <w:tcW w:w="2346" w:type="dxa"/>
+          </w:tcPr>
+          <w:p>
+            <w:pPr>
+              <w:rPr>
+                <w:b/>
+              </w:rPr>
+            </w:pPr>
+            <w:r>
+              <w:rPr>
+                <w:b/>
+              </w:rPr>
+              <w:t>Solution</w:t>
             </w:r>
           </w:p>
         </w:tc>
@@ -492,11 +721,18 @@
       <w:tr>
         <w:tc>
           <w:tcPr>
-            <w:tcW w:w="1662" w:type="dxa"/>
-          </w:tcPr>
-          <w:p>
-            <w:r>
-              <w:t>Game option 2</w:t>
+            <w:tcW w:w="2877" w:type="dxa"/>
+          </w:tcPr>
+          <w:p>
+            <w:pPr>
+              <w:pStyle w:val="Lijstalinea"/>
+              <w:numPr>
+                <w:ilvl w:val="0"/>
+                <w:numId w:val="1"/>
+              </w:numPr>
+            </w:pPr>
+            <w:r>
+              <w:t>Mobile Animal Ranger</w:t>
             </w:r>
           </w:p>
         </w:tc>
@@ -508,75 +744,78 @@
         </w:tc>
         <w:tc>
           <w:tcPr>
-            <w:tcW w:w="2604" w:type="dxa"/>
-          </w:tcPr>
-          <w:p>
-            <w:r>
-              <w:t>Plant trees in the forest and stop the builders from building there</w:t>
-            </w:r>
-          </w:p>
-        </w:tc>
-        <w:tc>
-          <w:tcPr>
-            <w:tcW w:w="270" w:type="dxa"/>
-          </w:tcPr>
-          <w:p/>
-        </w:tc>
-        <w:tc>
-          <w:tcPr>
-            <w:tcW w:w="1491" w:type="dxa"/>
-          </w:tcPr>
-          <w:p>
-            <w:r>
-              <w:t>You’ll see the effect building has on nature, and maybe be more careful with what you do in nature</w:t>
-            </w:r>
-          </w:p>
-        </w:tc>
-        <w:tc>
-          <w:tcPr>
-            <w:tcW w:w="255" w:type="dxa"/>
-          </w:tcPr>
-          <w:p/>
-        </w:tc>
-        <w:tc>
-          <w:tcPr>
-            <w:tcW w:w="1314" w:type="dxa"/>
-          </w:tcPr>
-          <w:p>
-            <w:r>
-              <w:t>Can get boring fast</w:t>
-            </w:r>
-          </w:p>
-        </w:tc>
-        <w:tc>
-          <w:tcPr>
-            <w:tcW w:w="270" w:type="dxa"/>
-          </w:tcPr>
-          <w:p/>
-        </w:tc>
-        <w:tc>
-          <w:tcPr>
-            <w:tcW w:w="2430" w:type="dxa"/>
-          </w:tcPr>
-          <w:p>
-            <w:r>
-              <w:t>By adding an extra element</w:t>
-            </w:r>
-            <w:r>
-              <w:t>, like bringing animals to their home and also taking care of wounded animals ( during the building process ) it will feel like a different game every time</w:t>
-            </w:r>
-          </w:p>
-          <w:p/>
+            <w:tcW w:w="2524" w:type="dxa"/>
+          </w:tcPr>
+          <w:p>
+            <w:r>
+              <w:t>Endangered species</w:t>
+            </w:r>
+          </w:p>
+        </w:tc>
+        <w:tc>
+          <w:tcPr>
+            <w:tcW w:w="267" w:type="dxa"/>
+          </w:tcPr>
+          <w:p/>
+        </w:tc>
+        <w:tc>
+          <w:tcPr>
+            <w:tcW w:w="1457" w:type="dxa"/>
+          </w:tcPr>
+          <w:p>
+            <w:r>
+              <w:t>It’s fun and you get to interact with others</w:t>
+            </w:r>
+          </w:p>
+        </w:tc>
+        <w:tc>
+          <w:tcPr>
+            <w:tcW w:w="253" w:type="dxa"/>
+          </w:tcPr>
+          <w:p/>
+        </w:tc>
+        <w:tc>
+          <w:tcPr>
+            <w:tcW w:w="1300" w:type="dxa"/>
+          </w:tcPr>
+          <w:p>
+            <w:r>
+              <w:t>It’s on a mobile so it can’t handle to much</w:t>
+            </w:r>
+          </w:p>
+        </w:tc>
+        <w:tc>
+          <w:tcPr>
+            <w:tcW w:w="267" w:type="dxa"/>
+          </w:tcPr>
+          <w:p/>
+        </w:tc>
+        <w:tc>
+          <w:tcPr>
+            <w:tcW w:w="2346" w:type="dxa"/>
+          </w:tcPr>
+          <w:p>
+            <w:r>
+              <w:t xml:space="preserve">Make it 2D with less objects in it, but still with a clean look. This way it will be more handle able. </w:t>
+            </w:r>
+          </w:p>
         </w:tc>
       </w:tr>
       <w:tr>
         <w:tc>
           <w:tcPr>
-            <w:tcW w:w="1662" w:type="dxa"/>
-          </w:tcPr>
-          <w:p>
-            <w:r>
-              <w:t>Game option 3</w:t>
+            <w:tcW w:w="2877" w:type="dxa"/>
+          </w:tcPr>
+          <w:p>
+            <w:pPr>
+              <w:pStyle w:val="Lijstalinea"/>
+              <w:numPr>
+                <w:ilvl w:val="0"/>
+                <w:numId w:val="1"/>
+              </w:numPr>
+            </w:pPr>
+            <w:r>
+              <w:t>Stop the hunter</w:t>
             </w:r>
           </w:p>
         </w:tc>
@@ -588,78 +827,227 @@
         </w:tc>
         <w:tc>
           <w:tcPr>
-            <w:tcW w:w="2604" w:type="dxa"/>
-          </w:tcPr>
-          <w:p>
-            <w:r>
-              <w:t xml:space="preserve">send fishing boats away to save the </w:t>
-            </w:r>
-            <w:r>
-              <w:rPr>
-                <w:rStyle w:val="shorttext"/>
-                <w:lang w:val="en"/>
-              </w:rPr>
-              <w:t>fish from being overfished</w:t>
-            </w:r>
-          </w:p>
-        </w:tc>
-        <w:tc>
-          <w:tcPr>
-            <w:tcW w:w="270" w:type="dxa"/>
-          </w:tcPr>
-          <w:p/>
-        </w:tc>
-        <w:tc>
-          <w:tcPr>
-            <w:tcW w:w="1491" w:type="dxa"/>
-          </w:tcPr>
-          <w:p>
-            <w:r>
-              <w:t>Easy to make</w:t>
-            </w:r>
-          </w:p>
-        </w:tc>
-        <w:tc>
-          <w:tcPr>
-            <w:tcW w:w="255" w:type="dxa"/>
-          </w:tcPr>
-          <w:p/>
-        </w:tc>
-        <w:tc>
-          <w:tcPr>
-            <w:tcW w:w="1314" w:type="dxa"/>
-          </w:tcPr>
-          <w:p>
-            <w:r>
-              <w:t xml:space="preserve">Can </w:t>
-            </w:r>
-            <w:r>
-              <w:t>feel repetitive</w:t>
-            </w:r>
-          </w:p>
-        </w:tc>
-        <w:tc>
-          <w:tcPr>
-            <w:tcW w:w="270" w:type="dxa"/>
-          </w:tcPr>
-          <w:p/>
-        </w:tc>
-        <w:tc>
-          <w:tcPr>
-            <w:tcW w:w="2430" w:type="dxa"/>
-          </w:tcPr>
-          <w:p>
-            <w:r>
-              <w:t>Make it a first person game where you control your own boat and move around the ocean, this way the player is more involved</w:t>
+            <w:tcW w:w="2524" w:type="dxa"/>
+          </w:tcPr>
+          <w:p>
+            <w:r>
+              <w:t xml:space="preserve">Endangered </w:t>
+            </w:r>
+            <w:r>
+              <w:t>species</w:t>
+            </w:r>
+          </w:p>
+        </w:tc>
+        <w:tc>
+          <w:tcPr>
+            <w:tcW w:w="267" w:type="dxa"/>
+          </w:tcPr>
+          <w:p/>
+        </w:tc>
+        <w:tc>
+          <w:tcPr>
+            <w:tcW w:w="1457" w:type="dxa"/>
+          </w:tcPr>
+          <w:p>
+            <w:r>
+              <w:t>Can be on multiple platforms</w:t>
+            </w:r>
+          </w:p>
+        </w:tc>
+        <w:tc>
+          <w:tcPr>
+            <w:tcW w:w="253" w:type="dxa"/>
+          </w:tcPr>
+          <w:p/>
+        </w:tc>
+        <w:tc>
+          <w:tcPr>
+            <w:tcW w:w="1300" w:type="dxa"/>
+          </w:tcPr>
+          <w:p>
+            <w:r>
+              <w:t>It’s pretty easy to play</w:t>
+            </w:r>
+          </w:p>
+        </w:tc>
+        <w:tc>
+          <w:tcPr>
+            <w:tcW w:w="267" w:type="dxa"/>
+          </w:tcPr>
+          <w:p/>
+        </w:tc>
+        <w:tc>
+          <w:tcPr>
+            <w:tcW w:w="2346" w:type="dxa"/>
+          </w:tcPr>
+          <w:p>
+            <w:r>
+              <w:t>On the phones and tablets add a 360</w:t>
+            </w:r>
+            <w:r>
+              <w:rPr>
+                <w:rStyle w:val="Koptekst"/>
+              </w:rPr>
+              <w:t xml:space="preserve"> </w:t>
+            </w:r>
+            <w:r>
+              <w:rPr>
+                <w:rStyle w:val="tgc"/>
+              </w:rPr>
+              <w:t>°</w:t>
+            </w:r>
+            <w:r>
+              <w:rPr>
+                <w:rStyle w:val="tgc"/>
+              </w:rPr>
+              <w:t xml:space="preserve"> look to make it more difficult</w:t>
+            </w:r>
+          </w:p>
+        </w:tc>
+      </w:tr>
+      <w:tr>
+        <w:tc>
+          <w:tcPr>
+            <w:tcW w:w="2877" w:type="dxa"/>
+          </w:tcPr>
+          <w:p>
+            <w:pPr>
+              <w:pStyle w:val="Lijstalinea"/>
+              <w:numPr>
+                <w:ilvl w:val="0"/>
+                <w:numId w:val="1"/>
+              </w:numPr>
+            </w:pPr>
+            <w:r>
+              <w:t>Animal trivia</w:t>
+            </w:r>
+          </w:p>
+        </w:tc>
+        <w:tc>
+          <w:tcPr>
+            <w:tcW w:w="229" w:type="dxa"/>
+          </w:tcPr>
+          <w:p/>
+        </w:tc>
+        <w:tc>
+          <w:tcPr>
+            <w:tcW w:w="2524" w:type="dxa"/>
+          </w:tcPr>
+          <w:p>
+            <w:r>
+              <w:t>Endangered species</w:t>
+            </w:r>
+          </w:p>
+        </w:tc>
+        <w:tc>
+          <w:tcPr>
+            <w:tcW w:w="267" w:type="dxa"/>
+          </w:tcPr>
+          <w:p/>
+        </w:tc>
+        <w:tc>
+          <w:tcPr>
+            <w:tcW w:w="1457" w:type="dxa"/>
+          </w:tcPr>
+          <w:p>
+            <w:r>
+              <w:t>It’s educating</w:t>
+            </w:r>
+          </w:p>
+        </w:tc>
+        <w:tc>
+          <w:tcPr>
+            <w:tcW w:w="253" w:type="dxa"/>
+          </w:tcPr>
+          <w:p/>
+        </w:tc>
+        <w:tc>
+          <w:tcPr>
+            <w:tcW w:w="1300" w:type="dxa"/>
+          </w:tcPr>
+          <w:p>
+            <w:r>
+              <w:t>Can become boring</w:t>
+            </w:r>
+          </w:p>
+        </w:tc>
+        <w:tc>
+          <w:tcPr>
+            <w:tcW w:w="267" w:type="dxa"/>
+          </w:tcPr>
+          <w:p/>
+        </w:tc>
+        <w:tc>
+          <w:tcPr>
+            <w:tcW w:w="2346" w:type="dxa"/>
+          </w:tcPr>
+          <w:p>
+            <w:r>
+              <w:t>Have multiple animals, maybe even locations and ma</w:t>
+            </w:r>
+            <w:r>
+              <w:t>ybe at multiplayer</w:t>
             </w:r>
           </w:p>
         </w:tc>
       </w:tr>
     </w:tbl>
+    <w:p/>
+    <w:p>
+      <w:pPr>
+        <w:pStyle w:val="Lijstalinea"/>
+        <w:numPr>
+          <w:ilvl w:val="0"/>
+          <w:numId w:val="2"/>
+        </w:numPr>
+      </w:pPr>
+      <w:r>
+        <w:t xml:space="preserve">you walk around scanning animals ( pictures or videos ) and when you find them you get some information about the animal and </w:t>
+      </w:r>
+      <w:r>
+        <w:t>how they live. If you get 3 of the same animal, you rescued the animal</w:t>
+      </w:r>
+    </w:p>
+    <w:p>
+      <w:pPr>
+        <w:pStyle w:val="Lijstalinea"/>
+        <w:numPr>
+          <w:ilvl w:val="0"/>
+          <w:numId w:val="2"/>
+        </w:numPr>
+      </w:pPr>
+      <w:r>
+        <w:t xml:space="preserve">Stop the hunter is a game where you’re against different AI, they are the hunters and you are the activist. As the activist you are there to stop them from hunting the elephants. You shoot the hunter before it shoots the elephant. But don’t shoot in yourself! It will have a classic sort of cardboard </w:t>
+      </w:r>
+      <w:r>
+        <w:t>cutout</w:t>
+      </w:r>
+      <w:r>
+        <w:t xml:space="preserve"> sort of feel. </w:t>
+      </w:r>
+    </w:p>
+    <w:p>
+      <w:pPr>
+        <w:pStyle w:val="Lijstalinea"/>
+        <w:numPr>
+          <w:ilvl w:val="0"/>
+          <w:numId w:val="2"/>
+        </w:numPr>
+      </w:pPr>
+      <w:r>
+        <w:t>Animal trivia is a game for the mobile phone or tablet. It has multiple themes of animals, and for each right question for that animal you get a point. When you get 5 animals you ‘rescued’ the animal. You can also play against other players online and make it a competition.</w:t>
+      </w:r>
+    </w:p>
     <w:p/>
     <w:p/>
     <w:p/>
     <w:p/>
+    <w:p/>
+    <w:p/>
+    <w:p/>
+    <w:p/>
+    <w:p/>
+    <w:p/>
     <w:p>
       <w:pPr>
         <w:jc w:val="center"/>
@@ -675,7 +1063,6 @@
           <w:sz w:val="44"/>
           <w:szCs w:val="44"/>
         </w:rPr>
-        <w:lastRenderedPageBreak/>
         <w:t>Boundaries</w:t>
       </w:r>
     </w:p>
@@ -694,15 +1081,32 @@
     </w:p>
     <w:p>
       <w:r>
-        <w:t>We start right away with the project. We have a deadline each month to show some progress of the game. This will also be the moment where the client can give notes on changes and things that they want to be added. The dates will be set at the end of the first meeting, if somehow one of the parties can’t make it they’ll need to let it know at least a week in advance.</w:t>
-      </w:r>
-      <w:r>
-        <w:t xml:space="preserve"> ( When possible </w:t>
-      </w:r>
-      <w:bookmarkStart w:id="0" w:name="_GoBack"/>
-      <w:bookmarkEnd w:id="0"/>
-      <w:r>
-        <w:t>)</w:t>
+        <w:t xml:space="preserve">We start right away with the project. We have a deadline each </w:t>
+      </w:r>
+      <w:r>
+        <w:t>2 weeks</w:t>
+      </w:r>
+      <w:r>
+        <w:t xml:space="preserve"> to show some progress of the game. This will also be the moment where the client can give notes on changes and things that they want to be added. The dates will be set at the end of the first meeting, if somehow one of the parties can’t make it they’ll need to let it know at least a </w:t>
+      </w:r>
+      <w:r>
+        <w:t>3 days</w:t>
+      </w:r>
+      <w:r>
+        <w:t xml:space="preserve"> in advance.</w:t>
+      </w:r>
+      <w:r>
+        <w:t xml:space="preserve"> ( When possible )</w:t>
+      </w:r>
+    </w:p>
+    <w:p>
+      <w:r>
+        <w:t>Since we have only 3 months we’ll have to work hard and fast to create something good looking and fun.</w:t>
+      </w:r>
+    </w:p>
+    <w:p>
+      <w:r>
+        <w:t>(about 12 weeks )</w:t>
       </w:r>
     </w:p>
     <w:tbl>
@@ -736,7 +1140,7 @@
               <w:rPr>
                 <w:b/>
               </w:rPr>
-              <w:t>Month</w:t>
+              <w:t>Week</w:t>
             </w:r>
           </w:p>
         </w:tc>
@@ -1053,6 +1457,150 @@
           <w:p>
             <w:r>
               <w:t>8</w:t>
+            </w:r>
+          </w:p>
+        </w:tc>
+        <w:tc>
+          <w:tcPr>
+            <w:tcW w:w="242" w:type="dxa"/>
+          </w:tcPr>
+          <w:p/>
+        </w:tc>
+        <w:tc>
+          <w:tcPr>
+            <w:tcW w:w="2694" w:type="dxa"/>
+          </w:tcPr>
+          <w:p/>
+        </w:tc>
+        <w:tc>
+          <w:tcPr>
+            <w:tcW w:w="284" w:type="dxa"/>
+          </w:tcPr>
+          <w:p/>
+        </w:tc>
+        <w:tc>
+          <w:tcPr>
+            <w:tcW w:w="3240" w:type="dxa"/>
+          </w:tcPr>
+          <w:p/>
+        </w:tc>
+      </w:tr>
+      <w:tr>
+        <w:tc>
+          <w:tcPr>
+            <w:tcW w:w="839" w:type="dxa"/>
+          </w:tcPr>
+          <w:p>
+            <w:r>
+              <w:t>9</w:t>
+            </w:r>
+          </w:p>
+        </w:tc>
+        <w:tc>
+          <w:tcPr>
+            <w:tcW w:w="242" w:type="dxa"/>
+          </w:tcPr>
+          <w:p/>
+        </w:tc>
+        <w:tc>
+          <w:tcPr>
+            <w:tcW w:w="2694" w:type="dxa"/>
+          </w:tcPr>
+          <w:p/>
+        </w:tc>
+        <w:tc>
+          <w:tcPr>
+            <w:tcW w:w="284" w:type="dxa"/>
+          </w:tcPr>
+          <w:p/>
+        </w:tc>
+        <w:tc>
+          <w:tcPr>
+            <w:tcW w:w="3240" w:type="dxa"/>
+          </w:tcPr>
+          <w:p/>
+        </w:tc>
+      </w:tr>
+      <w:tr>
+        <w:tc>
+          <w:tcPr>
+            <w:tcW w:w="839" w:type="dxa"/>
+          </w:tcPr>
+          <w:p>
+            <w:r>
+              <w:t>10</w:t>
+            </w:r>
+          </w:p>
+        </w:tc>
+        <w:tc>
+          <w:tcPr>
+            <w:tcW w:w="242" w:type="dxa"/>
+          </w:tcPr>
+          <w:p/>
+        </w:tc>
+        <w:tc>
+          <w:tcPr>
+            <w:tcW w:w="2694" w:type="dxa"/>
+          </w:tcPr>
+          <w:p/>
+        </w:tc>
+        <w:tc>
+          <w:tcPr>
+            <w:tcW w:w="284" w:type="dxa"/>
+          </w:tcPr>
+          <w:p/>
+        </w:tc>
+        <w:tc>
+          <w:tcPr>
+            <w:tcW w:w="3240" w:type="dxa"/>
+          </w:tcPr>
+          <w:p/>
+        </w:tc>
+      </w:tr>
+      <w:tr>
+        <w:tc>
+          <w:tcPr>
+            <w:tcW w:w="839" w:type="dxa"/>
+          </w:tcPr>
+          <w:p>
+            <w:r>
+              <w:t>11</w:t>
+            </w:r>
+          </w:p>
+        </w:tc>
+        <w:tc>
+          <w:tcPr>
+            <w:tcW w:w="242" w:type="dxa"/>
+          </w:tcPr>
+          <w:p/>
+        </w:tc>
+        <w:tc>
+          <w:tcPr>
+            <w:tcW w:w="2694" w:type="dxa"/>
+          </w:tcPr>
+          <w:p/>
+        </w:tc>
+        <w:tc>
+          <w:tcPr>
+            <w:tcW w:w="284" w:type="dxa"/>
+          </w:tcPr>
+          <w:p/>
+        </w:tc>
+        <w:tc>
+          <w:tcPr>
+            <w:tcW w:w="3240" w:type="dxa"/>
+          </w:tcPr>
+          <w:p/>
+        </w:tc>
+      </w:tr>
+      <w:tr>
+        <w:tc>
+          <w:tcPr>
+            <w:tcW w:w="839" w:type="dxa"/>
+          </w:tcPr>
+          <w:p>
+            <w:r>
+              <w:t>12</w:t>
             </w:r>
           </w:p>
         </w:tc>
@@ -1094,11 +1642,6 @@
     <w:p/>
     <w:p/>
     <w:p/>
-    <w:p/>
-    <w:p/>
-    <w:p/>
-    <w:p/>
-    <w:p/>
     <w:p>
       <w:pPr>
         <w:rPr>
@@ -1117,27 +1660,11 @@
         <w:t>The client</w:t>
       </w:r>
       <w:r>
-        <w:t xml:space="preserve"> had a budget of </w:t>
-      </w:r>
-      <w:r>
-        <w:rPr>
-          <w:rStyle w:val="tgc"/>
-        </w:rPr>
-        <w:t>€</w:t>
-      </w:r>
-      <w:r>
-        <w:rPr>
-          <w:rStyle w:val="tgc"/>
-        </w:rPr>
-        <w:t>?? to complete the game in the time from ??–??-?? till ?? -??-??</w:t>
-      </w:r>
-    </w:p>
-    <w:p>
-      <w:pPr>
-        <w:rPr>
-          <w:b/>
-        </w:rPr>
-      </w:pPr>
+        <w:t xml:space="preserve"> </w:t>
+      </w:r>
+      <w:r>
+        <w:t>has no budget, so we can go free but we have to make sure it’s as cheap as possible but will still look amazing.</w:t>
+      </w:r>
     </w:p>
     <w:p>
       <w:r>
@@ -1200,7 +1727,7 @@
         <w:tblLook w:val="04A0" w:firstRow="1" w:lastRow="0" w:firstColumn="1" w:lastColumn="0" w:noHBand="0" w:noVBand="1"/>
       </w:tblPr>
       <w:tblGrid>
-        <w:gridCol w:w="1691"/>
+        <w:gridCol w:w="1722"/>
         <w:gridCol w:w="234"/>
         <w:gridCol w:w="2333"/>
         <w:gridCol w:w="260"/>
@@ -1212,7 +1739,15 @@
             <w:tcW w:w="1691" w:type="dxa"/>
           </w:tcPr>
           <w:p>
-            <w:r>
+            <w:pPr>
+              <w:rPr>
+                <w:b/>
+              </w:rPr>
+            </w:pPr>
+            <w:r>
+              <w:rPr>
+                <w:b/>
+              </w:rPr>
               <w:t xml:space="preserve">Accommodation   </w:t>
             </w:r>
           </w:p>
@@ -1228,7 +1763,15 @@
             <w:tcW w:w="2333" w:type="dxa"/>
           </w:tcPr>
           <w:p>
-            <w:r>
+            <w:pPr>
+              <w:rPr>
+                <w:b/>
+              </w:rPr>
+            </w:pPr>
+            <w:r>
+              <w:rPr>
+                <w:b/>
+              </w:rPr>
               <w:t>Usage</w:t>
             </w:r>
           </w:p>
@@ -1244,7 +1787,15 @@
             <w:tcW w:w="2298" w:type="dxa"/>
           </w:tcPr>
           <w:p>
-            <w:r>
+            <w:pPr>
+              <w:rPr>
+                <w:b/>
+              </w:rPr>
+            </w:pPr>
+            <w:r>
+              <w:rPr>
+                <w:b/>
+              </w:rPr>
               <w:t>Cost</w:t>
             </w:r>
           </w:p>
@@ -1548,8 +2099,8 @@
     <w:p/>
     <w:p/>
     <w:sectPr>
-      <w:headerReference w:type="default" r:id="rId9"/>
-      <w:footerReference w:type="default" r:id="rId10"/>
+      <w:headerReference w:type="default" r:id="rId10"/>
+      <w:footerReference w:type="default" r:id="rId11"/>
       <w:pgSz w:w="12240" w:h="15840"/>
       <w:pgMar w:top="1440" w:right="1440" w:bottom="1440" w:left="1440" w:header="720" w:footer="720" w:gutter="0"/>
       <w:cols w:space="720"/>
@@ -1603,15 +2154,7 @@
     </w:r>
     <w:r>
       <w:tab/>
-    </w:r>
-    <w:r>
-      <w:t xml:space="preserve">  </w:t>
-    </w:r>
-    <w:r>
-      <w:t>Date</w:t>
-    </w:r>
-    <w:r>
-      <w:t>:</w:t>
+      <w:t xml:space="preserve">  Date:</w:t>
     </w:r>
     <w:r>
       <w:tab/>
@@ -1642,8 +2185,6 @@
     </w:r>
     <w:r>
       <w:tab/>
-    </w:r>
-    <w:r>
       <w:t>________________________</w:t>
     </w:r>
   </w:p>
@@ -1713,8 +2254,227 @@
       </w:rPr>
       <w:t>Laura van den Dikkenberg</w:t>
     </w:r>
+    <w:r>
+      <w:rPr>
+        <w:b/>
+        <w:lang w:val="nl-NL"/>
+      </w:rPr>
+      <w:tab/>
+    </w:r>
+    <w:r>
+      <w:rPr>
+        <w:b/>
+        <w:lang w:val="nl-NL"/>
+      </w:rPr>
+      <w:tab/>
+    </w:r>
+    <w:proofErr w:type="spellStart"/>
+    <w:r>
+      <w:rPr>
+        <w:b/>
+        <w:lang w:val="nl-NL"/>
+      </w:rPr>
+      <w:t>Assignment</w:t>
+    </w:r>
+    <w:proofErr w:type="spellEnd"/>
+    <w:r>
+      <w:rPr>
+        <w:b/>
+        <w:lang w:val="nl-NL"/>
+      </w:rPr>
+      <w:t xml:space="preserve"> report</w:t>
+    </w:r>
   </w:p>
 </w:hdr>
+</file>
+
+<file path=word/numbering.xml><?xml version="1.0" encoding="utf-8"?>
+<w:numbering xmlns:wpc="http://schemas.microsoft.com/office/word/2010/wordprocessingCanvas" xmlns:cx="http://schemas.microsoft.com/office/drawing/2014/chartex" xmlns:cx1="http://schemas.microsoft.com/office/drawing/2015/9/8/chartex" xmlns:cx2="http://schemas.microsoft.com/office/drawing/2015/10/21/chartex" xmlns:cx3="http://schemas.microsoft.com/office/drawing/2016/5/9/chartex" xmlns:cx4="http://schemas.microsoft.com/office/drawing/2016/5/10/chartex" xmlns:cx5="http://schemas.microsoft.com/office/drawing/2016/5/11/chartex" xmlns:cx6="http://schemas.microsoft.com/office/drawing/2016/5/12/chartex" xmlns:cx7="http://schemas.microsoft.com/office/drawing/2016/5/13/chartex" xmlns:cx8="http://schemas.microsoft.com/office/drawing/2016/5/14/chartex" xmlns:mc="http://schemas.openxmlformats.org/markup-compatibility/2006" xmlns:aink="http://schemas.microsoft.com/office/drawing/2016/ink" xmlns:am3d="http://schemas.microsoft.com/office/drawing/2017/model3d" xmlns:o="urn:schemas-microsoft-com:office:office" xmlns:r="http://schemas.openxmlformats.org/officeDocument/2006/relationships" xmlns:m="http://schemas.openxmlformats.org/officeDocument/2006/math" xmlns:v="urn:schemas-microsoft-com:vml" xmlns:wp14="http://schemas.microsoft.com/office/word/2010/wordprocessingDrawing" xmlns:wp="http://schemas.openxmlformats.org/drawingml/2006/wordprocessingDrawing" xmlns:w10="urn:schemas-microsoft-com:office:word" xmlns:w="http://schemas.openxmlformats.org/wordprocessingml/2006/main" xmlns:w14="http://schemas.microsoft.com/office/word/2010/wordml" xmlns:w15="http://schemas.microsoft.com/office/word/2012/wordml" xmlns:w16cid="http://schemas.microsoft.com/office/word/2016/wordml/cid" xmlns:w16se="http://schemas.microsoft.com/office/word/2015/wordml/symex" xmlns:wpg="http://schemas.microsoft.com/office/word/2010/wordprocessingGroup" xmlns:wpi="http://schemas.microsoft.com/office/word/2010/wordprocessingInk" xmlns:wne="http://schemas.microsoft.com/office/word/2006/wordml" xmlns:wps="http://schemas.microsoft.com/office/word/2010/wordprocessingShape" mc:Ignorable="w14 w15 w16se w16cid wp14">
+  <w:abstractNum w:abstractNumId="0" w15:restartNumberingAfterBreak="0">
+    <w:nsid w:val="12660F62"/>
+    <w:multiLevelType w:val="hybridMultilevel"/>
+    <w:tmpl w:val="4050A788"/>
+    <w:lvl w:ilvl="0" w:tplc="0409000F">
+      <w:start w:val="1"/>
+      <w:numFmt w:val="decimal"/>
+      <w:lvlText w:val="%1."/>
+      <w:lvlJc w:val="left"/>
+      <w:pPr>
+        <w:ind w:left="720" w:hanging="360"/>
+      </w:pPr>
+      <w:rPr>
+        <w:rFonts w:hint="default"/>
+      </w:rPr>
+    </w:lvl>
+    <w:lvl w:ilvl="1" w:tplc="04090019" w:tentative="1">
+      <w:start w:val="1"/>
+      <w:numFmt w:val="lowerLetter"/>
+      <w:lvlText w:val="%2."/>
+      <w:lvlJc w:val="left"/>
+      <w:pPr>
+        <w:ind w:left="1440" w:hanging="360"/>
+      </w:pPr>
+    </w:lvl>
+    <w:lvl w:ilvl="2" w:tplc="0409001B" w:tentative="1">
+      <w:start w:val="1"/>
+      <w:numFmt w:val="lowerRoman"/>
+      <w:lvlText w:val="%3."/>
+      <w:lvlJc w:val="right"/>
+      <w:pPr>
+        <w:ind w:left="2160" w:hanging="180"/>
+      </w:pPr>
+    </w:lvl>
+    <w:lvl w:ilvl="3" w:tplc="0409000F" w:tentative="1">
+      <w:start w:val="1"/>
+      <w:numFmt w:val="decimal"/>
+      <w:lvlText w:val="%4."/>
+      <w:lvlJc w:val="left"/>
+      <w:pPr>
+        <w:ind w:left="2880" w:hanging="360"/>
+      </w:pPr>
+    </w:lvl>
+    <w:lvl w:ilvl="4" w:tplc="04090019" w:tentative="1">
+      <w:start w:val="1"/>
+      <w:numFmt w:val="lowerLetter"/>
+      <w:lvlText w:val="%5."/>
+      <w:lvlJc w:val="left"/>
+      <w:pPr>
+        <w:ind w:left="3600" w:hanging="360"/>
+      </w:pPr>
+    </w:lvl>
+    <w:lvl w:ilvl="5" w:tplc="0409001B" w:tentative="1">
+      <w:start w:val="1"/>
+      <w:numFmt w:val="lowerRoman"/>
+      <w:lvlText w:val="%6."/>
+      <w:lvlJc w:val="right"/>
+      <w:pPr>
+        <w:ind w:left="4320" w:hanging="180"/>
+      </w:pPr>
+    </w:lvl>
+    <w:lvl w:ilvl="6" w:tplc="0409000F" w:tentative="1">
+      <w:start w:val="1"/>
+      <w:numFmt w:val="decimal"/>
+      <w:lvlText w:val="%7."/>
+      <w:lvlJc w:val="left"/>
+      <w:pPr>
+        <w:ind w:left="5040" w:hanging="360"/>
+      </w:pPr>
+    </w:lvl>
+    <w:lvl w:ilvl="7" w:tplc="04090019" w:tentative="1">
+      <w:start w:val="1"/>
+      <w:numFmt w:val="lowerLetter"/>
+      <w:lvlText w:val="%8."/>
+      <w:lvlJc w:val="left"/>
+      <w:pPr>
+        <w:ind w:left="5760" w:hanging="360"/>
+      </w:pPr>
+    </w:lvl>
+    <w:lvl w:ilvl="8" w:tplc="0409001B" w:tentative="1">
+      <w:start w:val="1"/>
+      <w:numFmt w:val="lowerRoman"/>
+      <w:lvlText w:val="%9."/>
+      <w:lvlJc w:val="right"/>
+      <w:pPr>
+        <w:ind w:left="6480" w:hanging="180"/>
+      </w:pPr>
+    </w:lvl>
+  </w:abstractNum>
+  <w:abstractNum w:abstractNumId="1" w15:restartNumberingAfterBreak="0">
+    <w:nsid w:val="6B7F42A1"/>
+    <w:multiLevelType w:val="hybridMultilevel"/>
+    <w:tmpl w:val="9F40D838"/>
+    <w:lvl w:ilvl="0" w:tplc="0409000F">
+      <w:start w:val="1"/>
+      <w:numFmt w:val="decimal"/>
+      <w:lvlText w:val="%1."/>
+      <w:lvlJc w:val="left"/>
+      <w:pPr>
+        <w:ind w:left="720" w:hanging="360"/>
+      </w:pPr>
+      <w:rPr>
+        <w:rFonts w:hint="default"/>
+      </w:rPr>
+    </w:lvl>
+    <w:lvl w:ilvl="1" w:tplc="04090019" w:tentative="1">
+      <w:start w:val="1"/>
+      <w:numFmt w:val="lowerLetter"/>
+      <w:lvlText w:val="%2."/>
+      <w:lvlJc w:val="left"/>
+      <w:pPr>
+        <w:ind w:left="1440" w:hanging="360"/>
+      </w:pPr>
+    </w:lvl>
+    <w:lvl w:ilvl="2" w:tplc="0409001B" w:tentative="1">
+      <w:start w:val="1"/>
+      <w:numFmt w:val="lowerRoman"/>
+      <w:lvlText w:val="%3."/>
+      <w:lvlJc w:val="right"/>
+      <w:pPr>
+        <w:ind w:left="2160" w:hanging="180"/>
+      </w:pPr>
+    </w:lvl>
+    <w:lvl w:ilvl="3" w:tplc="0409000F" w:tentative="1">
+      <w:start w:val="1"/>
+      <w:numFmt w:val="decimal"/>
+      <w:lvlText w:val="%4."/>
+      <w:lvlJc w:val="left"/>
+      <w:pPr>
+        <w:ind w:left="2880" w:hanging="360"/>
+      </w:pPr>
+    </w:lvl>
+    <w:lvl w:ilvl="4" w:tplc="04090019" w:tentative="1">
+      <w:start w:val="1"/>
+      <w:numFmt w:val="lowerLetter"/>
+      <w:lvlText w:val="%5."/>
+      <w:lvlJc w:val="left"/>
+      <w:pPr>
+        <w:ind w:left="3600" w:hanging="360"/>
+      </w:pPr>
+    </w:lvl>
+    <w:lvl w:ilvl="5" w:tplc="0409001B" w:tentative="1">
+      <w:start w:val="1"/>
+      <w:numFmt w:val="lowerRoman"/>
+      <w:lvlText w:val="%6."/>
+      <w:lvlJc w:val="right"/>
+      <w:pPr>
+        <w:ind w:left="4320" w:hanging="180"/>
+      </w:pPr>
+    </w:lvl>
+    <w:lvl w:ilvl="6" w:tplc="0409000F" w:tentative="1">
+      <w:start w:val="1"/>
+      <w:numFmt w:val="decimal"/>
+      <w:lvlText w:val="%7."/>
+      <w:lvlJc w:val="left"/>
+      <w:pPr>
+        <w:ind w:left="5040" w:hanging="360"/>
+      </w:pPr>
+    </w:lvl>
+    <w:lvl w:ilvl="7" w:tplc="04090019" w:tentative="1">
+      <w:start w:val="1"/>
+      <w:numFmt w:val="lowerLetter"/>
+      <w:lvlText w:val="%8."/>
+      <w:lvlJc w:val="left"/>
+      <w:pPr>
+        <w:ind w:left="5760" w:hanging="360"/>
+      </w:pPr>
+    </w:lvl>
+    <w:lvl w:ilvl="8" w:tplc="0409001B" w:tentative="1">
+      <w:start w:val="1"/>
+      <w:numFmt w:val="lowerRoman"/>
+      <w:lvlText w:val="%9."/>
+      <w:lvlJc w:val="right"/>
+      <w:pPr>
+        <w:ind w:left="6480" w:hanging="180"/>
+      </w:pPr>
+    </w:lvl>
+  </w:abstractNum>
+  <w:num w:numId="1">
+    <w:abstractNumId w:val="1"/>
+  </w:num>
+  <w:num w:numId="2">
+    <w:abstractNumId w:val="0"/>
+  </w:num>
+</w:numbering>
 </file>
 
 <file path=word/styles.xml><?xml version="1.0" encoding="utf-8"?>
@@ -2239,6 +2999,17 @@
       <w:bCs/>
     </w:rPr>
   </w:style>
+  <w:style w:type="paragraph" w:styleId="Lijstalinea">
+    <w:name w:val="List Paragraph"/>
+    <w:basedOn w:val="Standaard"/>
+    <w:uiPriority w:val="34"/>
+    <w:qFormat/>
+    <w:rsid w:val="00AD2184"/>
+    <w:pPr>
+      <w:ind w:left="720"/>
+      <w:contextualSpacing/>
+    </w:pPr>
+  </w:style>
 </w:styles>
 </file>
 

</xml_diff>